<commit_message>
updated the response to reviewers, sent to greg and grant
</commit_message>
<xml_diff>
--- a/docs/manuscript/response_to_reviewers.docx
+++ b/docs/manuscript/response_to_reviewers.docx
@@ -941,8 +941,6 @@
       <w:r>
         <w:t>Abstract and introduction background: epistasis has been reported in many mapping studies of natural trait variation in multiple species, including for gene expression levels.</w:t>
       </w:r>
-      <w:bookmarkStart w:id="0" w:name="_GoBack"/>
-      <w:bookmarkEnd w:id="0"/>
     </w:p>
     <w:p>
       <w:pPr>
@@ -1074,7 +1072,13 @@
         <w:rPr>
           <w:color w:val="FF0000"/>
         </w:rPr>
-        <w:t>has held a long-standing interest</w:t>
+        <w:t>holds</w:t>
+      </w:r>
+      <w:r>
+        <w:rPr>
+          <w:color w:val="FF0000"/>
+        </w:rPr>
+        <w:t xml:space="preserve"> a long-standing interest</w:t>
       </w:r>
       <w:r>
         <w:rPr>
@@ -1867,6 +1871,12 @@
         </w:rPr>
         <w:t>80-83).</w:t>
       </w:r>
+      <w:r>
+        <w:rPr>
+          <w:color w:val="FF0000"/>
+        </w:rPr>
+        <w:t xml:space="preserve"> In the original manuscript we used the term in consideration of the much larger effect sizes identified in expression mapping studies in comparison to high order phenotypes such as common diseases. Heritable traits with large effect sizes imply that the mutational target size is relatively small, and therefore likely to be less polygenic.</w:t>
+      </w:r>
     </w:p>
     <w:p>
       <w:pPr>
@@ -1885,6 +1895,8 @@
       <w:pPr>
         <w:jc w:val="both"/>
       </w:pPr>
+      <w:bookmarkStart w:id="0" w:name="_GoBack"/>
+      <w:bookmarkEnd w:id="0"/>
     </w:p>
     <w:p>
       <w:pPr>

</xml_diff>

<commit_message>
updated the manuscript with new cis-cis statistics
</commit_message>
<xml_diff>
--- a/docs/manuscript/response_to_reviewers.docx
+++ b/docs/manuscript/response_to_reviewers.docx
@@ -314,11 +314,13 @@
         </w:rPr>
         <w:t>should</w:t>
       </w:r>
-      <w:r>
-        <w:rPr>
-          <w:color w:val="FF0000"/>
-        </w:rPr>
-        <w:t xml:space="preserve"> to be considered carefully. </w:t>
+      <w:bookmarkStart w:id="0" w:name="_GoBack"/>
+      <w:bookmarkEnd w:id="0"/>
+      <w:r>
+        <w:rPr>
+          <w:color w:val="FF0000"/>
+        </w:rPr>
+        <w:t xml:space="preserve"> be considered carefully. </w:t>
       </w:r>
       <w:r>
         <w:rPr>
@@ -1895,8 +1897,6 @@
       <w:pPr>
         <w:jc w:val="both"/>
       </w:pPr>
-      <w:bookmarkStart w:id="0" w:name="_GoBack"/>
-      <w:bookmarkEnd w:id="0"/>
     </w:p>
     <w:p>
       <w:pPr>
@@ -2135,13 +2135,13 @@
         <w:rPr>
           <w:color w:val="FF0000"/>
         </w:rPr>
-        <w:t>, and have been discussed in the main text (line 113</w:t>
-      </w:r>
-      <w:r>
-        <w:rPr>
-          <w:color w:val="FF0000"/>
-        </w:rPr>
-        <w:t>-118</w:t>
+        <w:t>, and have been disc</w:t>
+      </w:r>
+      <w:r>
+        <w:rPr>
+          <w:color w:val="FF0000"/>
+        </w:rPr>
+        <w:t>ussed in the main text (line 117-119</w:t>
       </w:r>
       <w:r>
         <w:rPr>
@@ -2323,6 +2323,42 @@
     <w:p>
       <w:pPr>
         <w:jc w:val="both"/>
+        <w:rPr>
+          <w:color w:val="FF0000"/>
+        </w:rPr>
+      </w:pPr>
+      <w:r>
+        <w:rPr>
+          <w:color w:val="FF0000"/>
+        </w:rPr>
+        <w:t xml:space="preserve">We have amended the results to define </w:t>
+      </w:r>
+      <w:proofErr w:type="spellStart"/>
+      <w:r>
+        <w:rPr>
+          <w:color w:val="FF0000"/>
+        </w:rPr>
+        <w:t>cis</w:t>
+      </w:r>
+      <w:proofErr w:type="spellEnd"/>
+      <w:r>
+        <w:rPr>
+          <w:color w:val="FF0000"/>
+        </w:rPr>
+        <w:t xml:space="preserve">-SNPs as being within 1Mb of the transcription start site of the gene, and trans-SNPs being all others. </w:t>
+      </w:r>
+    </w:p>
+    <w:p>
+      <w:pPr>
+        <w:jc w:val="both"/>
+        <w:rPr>
+          <w:color w:val="FF0000"/>
+        </w:rPr>
+      </w:pPr>
+    </w:p>
+    <w:p>
+      <w:pPr>
+        <w:jc w:val="both"/>
       </w:pPr>
     </w:p>
     <w:p>
@@ -2387,7 +2423,7 @@
         <w:rPr>
           <w:color w:val="FF0000"/>
         </w:rPr>
-        <w:t>1-153</w:t>
+        <w:t>6-158</w:t>
       </w:r>
       <w:r>
         <w:rPr>
@@ -2556,87 +2592,145 @@
     </w:p>
     <w:p>
       <w:pPr>
+        <w:pStyle w:val="ListParagraph"/>
+        <w:numPr>
+          <w:ilvl w:val="0"/>
+          <w:numId w:val="3"/>
+        </w:numPr>
         <w:jc w:val="both"/>
         <w:rPr>
           <w:color w:val="FF0000"/>
         </w:rPr>
       </w:pPr>
       <w:proofErr w:type="spellStart"/>
+      <w:r>
+        <w:rPr>
+          <w:color w:val="FF0000"/>
+        </w:rPr>
+        <w:t>Carlborg</w:t>
+      </w:r>
+      <w:proofErr w:type="spellEnd"/>
+      <w:r>
+        <w:rPr>
+          <w:color w:val="FF0000"/>
+        </w:rPr>
+        <w:t xml:space="preserve">, O et al. Epistasis and the release of genetic variation during long-term selection. Nature Genetics </w:t>
+      </w:r>
       <w:proofErr w:type="gramStart"/>
       <w:r>
         <w:rPr>
           <w:color w:val="FF0000"/>
         </w:rPr>
-        <w:t>Carlborg</w:t>
+        <w:t>38 ,</w:t>
+      </w:r>
+      <w:proofErr w:type="gramEnd"/>
+      <w:r>
+        <w:rPr>
+          <w:color w:val="FF0000"/>
+        </w:rPr>
+        <w:t xml:space="preserve"> 418-420 (2006)</w:t>
+      </w:r>
+    </w:p>
+    <w:p>
+      <w:pPr>
+        <w:pStyle w:val="ListParagraph"/>
+        <w:numPr>
+          <w:ilvl w:val="0"/>
+          <w:numId w:val="3"/>
+        </w:numPr>
+        <w:jc w:val="both"/>
+        <w:rPr>
+          <w:color w:val="FF0000"/>
+        </w:rPr>
+      </w:pPr>
+      <w:proofErr w:type="spellStart"/>
+      <w:r>
+        <w:rPr>
+          <w:color w:val="FF0000"/>
+        </w:rPr>
+        <w:t>Quietsch</w:t>
       </w:r>
       <w:proofErr w:type="spellEnd"/>
       <w:r>
         <w:rPr>
           <w:color w:val="FF0000"/>
         </w:rPr>
-        <w:t>, O et al. Epistasis and the release of genetic variation during long-term selection.</w:t>
-      </w:r>
-      <w:proofErr w:type="gramEnd"/>
-      <w:r>
-        <w:rPr>
-          <w:color w:val="FF0000"/>
-        </w:rPr>
-        <w:t xml:space="preserve"> Nature Genetics </w:t>
-      </w:r>
-      <w:proofErr w:type="gramStart"/>
-      <w:r>
-        <w:rPr>
-          <w:color w:val="FF0000"/>
-        </w:rPr>
-        <w:t>38 ,</w:t>
-      </w:r>
-      <w:proofErr w:type="gramEnd"/>
-      <w:r>
-        <w:rPr>
-          <w:color w:val="FF0000"/>
-        </w:rPr>
-        <w:t xml:space="preserve"> 418-420 (2006)</w:t>
-      </w:r>
-    </w:p>
-    <w:p>
-      <w:pPr>
-        <w:jc w:val="both"/>
-        <w:rPr>
-          <w:color w:val="FF0000"/>
-        </w:rPr>
-      </w:pPr>
+        <w:t xml:space="preserve"> et al. HSP90 as a capacitor of phen</w:t>
+      </w:r>
+      <w:r>
+        <w:rPr>
+          <w:color w:val="FF0000"/>
+        </w:rPr>
+        <w:t>otypic variation. Nature</w:t>
+      </w:r>
+      <w:r>
+        <w:rPr>
+          <w:color w:val="FF0000"/>
+        </w:rPr>
+        <w:t xml:space="preserve"> 417, 618-624</w:t>
+      </w:r>
+      <w:r>
+        <w:rPr>
+          <w:color w:val="FF0000"/>
+        </w:rPr>
+        <w:t xml:space="preserve"> </w:t>
+      </w:r>
+      <w:r>
+        <w:rPr>
+          <w:color w:val="FF0000"/>
+        </w:rPr>
+        <w:t>(</w:t>
+      </w:r>
+      <w:r>
+        <w:rPr>
+          <w:color w:val="FF0000"/>
+        </w:rPr>
+        <w:t>2002</w:t>
+      </w:r>
+      <w:r>
+        <w:rPr>
+          <w:color w:val="FF0000"/>
+        </w:rPr>
+        <w:t>).</w:t>
+      </w:r>
+    </w:p>
+    <w:p>
+      <w:pPr>
+        <w:pStyle w:val="ListParagraph"/>
+        <w:numPr>
+          <w:ilvl w:val="0"/>
+          <w:numId w:val="3"/>
+        </w:numPr>
+        <w:jc w:val="both"/>
+        <w:rPr>
+          <w:color w:val="FF0000"/>
+        </w:rPr>
+      </w:pPr>
+      <w:r>
+        <w:rPr>
+          <w:color w:val="FF0000"/>
+        </w:rPr>
+        <w:t xml:space="preserve">Bergman and </w:t>
+      </w:r>
       <w:proofErr w:type="spellStart"/>
       <w:r>
         <w:rPr>
           <w:color w:val="FF0000"/>
         </w:rPr>
-        <w:t>Quietsch</w:t>
+        <w:t>Siegal</w:t>
       </w:r>
       <w:proofErr w:type="spellEnd"/>
       <w:r>
         <w:rPr>
           <w:color w:val="FF0000"/>
         </w:rPr>
-        <w:t xml:space="preserve"> et al. HSP90 as a capacitor of phen</w:t>
-      </w:r>
-      <w:r>
-        <w:rPr>
-          <w:color w:val="FF0000"/>
-        </w:rPr>
-        <w:t xml:space="preserve">otypic variation. </w:t>
-      </w:r>
-      <w:proofErr w:type="gramStart"/>
-      <w:r>
-        <w:rPr>
-          <w:color w:val="FF0000"/>
-        </w:rPr>
-        <w:t>Nature</w:t>
-      </w:r>
-      <w:r>
-        <w:rPr>
-          <w:color w:val="FF0000"/>
-        </w:rPr>
-        <w:t xml:space="preserve"> 417, 618-624</w:t>
+        <w:t>. Evolutionary capacitance as a general feature of complex gene networks. Nature</w:t>
+      </w:r>
+      <w:r>
+        <w:rPr>
+          <w:color w:val="FF0000"/>
+        </w:rPr>
+        <w:t xml:space="preserve"> 424, 549-552</w:t>
       </w:r>
       <w:r>
         <w:rPr>
@@ -2654,7 +2748,7 @@
         <w:rPr>
           <w:color w:val="FF0000"/>
         </w:rPr>
-        <w:t>2002</w:t>
+        <w:t>2003</w:t>
       </w:r>
       <w:r>
         <w:rPr>
@@ -2662,237 +2756,156 @@
         </w:rPr>
         <w:t>).</w:t>
       </w:r>
-      <w:proofErr w:type="gramEnd"/>
-    </w:p>
-    <w:p>
-      <w:pPr>
-        <w:jc w:val="both"/>
-        <w:rPr>
-          <w:color w:val="FF0000"/>
-        </w:rPr>
-      </w:pPr>
-      <w:r>
-        <w:rPr>
-          <w:color w:val="FF0000"/>
-        </w:rPr>
-        <w:t xml:space="preserve">Bergman and </w:t>
+    </w:p>
+    <w:p>
+      <w:pPr>
+        <w:jc w:val="both"/>
+        <w:rPr>
+          <w:color w:val="FF0000"/>
+        </w:rPr>
+      </w:pPr>
+    </w:p>
+    <w:p>
+      <w:pPr>
+        <w:jc w:val="both"/>
+        <w:rPr>
+          <w:color w:val="FF0000"/>
+        </w:rPr>
+      </w:pPr>
+      <w:r>
+        <w:rPr>
+          <w:color w:val="FF0000"/>
+        </w:rPr>
+        <w:t xml:space="preserve">This is an indication of phenotypic robustness, something that is to be expected </w:t>
+      </w:r>
+      <w:r>
+        <w:rPr>
+          <w:color w:val="FF0000"/>
+        </w:rPr>
+        <w:t>in complex traits. In terms of technical artifacts, we have been very careful in this regard. For example, we discarded any expression probes that mapped or partially mapped to multiple positions in the genome.</w:t>
+      </w:r>
+      <w:r>
+        <w:rPr>
+          <w:color w:val="FF0000"/>
+        </w:rPr>
+        <w:t xml:space="preserve"> This has been explained in more detail in the supplementary methods (lines 150-161).</w:t>
+      </w:r>
+      <w:r>
+        <w:rPr>
+          <w:color w:val="FF0000"/>
+        </w:rPr>
+        <w:t xml:space="preserve"> </w:t>
+      </w:r>
+      <w:r>
+        <w:rPr>
+          <w:color w:val="FF0000"/>
+        </w:rPr>
+        <w:t xml:space="preserve">In addition, if there were to be any study-specific technical artifacts then we would not expect them to be replicated, whereas our results clearly replicate in independent samples. </w:t>
+      </w:r>
+      <w:r>
+        <w:rPr>
+          <w:color w:val="FF0000"/>
+        </w:rPr>
+        <w:t>Nevertheless, we have amended the text to state that although we have used strict quality control, it remains possible that technical artifacts may lead to the observation of statistical interactions</w:t>
+      </w:r>
+      <w:r>
+        <w:rPr>
+          <w:color w:val="FF0000"/>
+        </w:rPr>
+        <w:t xml:space="preserve"> (lines 94-97)</w:t>
+      </w:r>
+      <w:r>
+        <w:rPr>
+          <w:color w:val="FF0000"/>
+        </w:rPr>
+        <w:t>.</w:t>
+      </w:r>
+    </w:p>
+    <w:p>
+      <w:pPr>
+        <w:jc w:val="both"/>
+      </w:pPr>
+    </w:p>
+    <w:p>
+      <w:pPr>
+        <w:jc w:val="both"/>
+      </w:pPr>
+      <w:r>
+        <w:t xml:space="preserve">Bottom of page 5 and top of page 6, </w:t>
       </w:r>
       <w:proofErr w:type="spellStart"/>
       <w:r>
-        <w:rPr>
-          <w:color w:val="FF0000"/>
-        </w:rPr>
-        <w:t>Siegal</w:t>
+        <w:t>enrichement</w:t>
       </w:r>
       <w:proofErr w:type="spellEnd"/>
       <w:r>
+        <w:t xml:space="preserve"> analyses are weakly informative at best. From weak enrichment of cis-acting SNPs </w:t>
+      </w:r>
+      <w:proofErr w:type="spellStart"/>
+      <w:r>
+        <w:t>vs</w:t>
+      </w:r>
+      <w:proofErr w:type="spellEnd"/>
+      <w:r>
+        <w:t xml:space="preserve"> trans-acting SNPs for transcriptionally active regions in </w:t>
+      </w:r>
+      <w:proofErr w:type="spellStart"/>
+      <w:r>
+        <w:t>haematopoietic</w:t>
+      </w:r>
+      <w:proofErr w:type="spellEnd"/>
+      <w:r>
+        <w:t xml:space="preserve"> cells it seems unreasonable to draw conclusions about their biological relevance.</w:t>
+      </w:r>
+    </w:p>
+    <w:p>
+      <w:pPr>
+        <w:jc w:val="both"/>
+      </w:pPr>
+    </w:p>
+    <w:p>
+      <w:pPr>
+        <w:jc w:val="both"/>
+        <w:rPr>
+          <w:color w:val="FF0000"/>
+        </w:rPr>
+      </w:pPr>
+      <w:r>
+        <w:rPr>
+          <w:color w:val="FF0000"/>
+        </w:rPr>
+        <w:t xml:space="preserve">We agree that caution is required </w:t>
+      </w:r>
+      <w:r>
+        <w:rPr>
+          <w:color w:val="FF0000"/>
+        </w:rPr>
+        <w:t>and</w:t>
+      </w:r>
+      <w:r>
+        <w:rPr>
+          <w:color w:val="FF0000"/>
+        </w:rPr>
+        <w:t xml:space="preserve"> accordingly we have</w:t>
+      </w:r>
+      <w:r>
+        <w:rPr>
+          <w:color w:val="FF0000"/>
+        </w:rPr>
+        <w:t xml:space="preserve"> </w:t>
+      </w:r>
+      <w:r>
+        <w:rPr>
+          <w:color w:val="FF0000"/>
+        </w:rPr>
+        <w:t>kept conclusions about this to a minimum</w:t>
+      </w:r>
+      <w:r>
         <w:rPr>
           <w:color w:val="FF0000"/>
         </w:rPr>
         <w:t xml:space="preserve">. </w:t>
       </w:r>
-      <w:proofErr w:type="gramStart"/>
-      <w:r>
-        <w:rPr>
-          <w:color w:val="FF0000"/>
-        </w:rPr>
-        <w:t>Evolutionary capacitance as a general feature of complex gene networks.</w:t>
-      </w:r>
-      <w:proofErr w:type="gramEnd"/>
-      <w:r>
-        <w:rPr>
-          <w:color w:val="FF0000"/>
-        </w:rPr>
-        <w:t xml:space="preserve"> </w:t>
-      </w:r>
-      <w:proofErr w:type="gramStart"/>
-      <w:r>
-        <w:rPr>
-          <w:color w:val="FF0000"/>
-        </w:rPr>
-        <w:t>Nature</w:t>
-      </w:r>
-      <w:r>
-        <w:rPr>
-          <w:color w:val="FF0000"/>
-        </w:rPr>
-        <w:t xml:space="preserve"> 424, 549-552</w:t>
-      </w:r>
-      <w:r>
-        <w:rPr>
-          <w:color w:val="FF0000"/>
-        </w:rPr>
-        <w:t xml:space="preserve"> </w:t>
-      </w:r>
-      <w:r>
-        <w:rPr>
-          <w:color w:val="FF0000"/>
-        </w:rPr>
-        <w:t>(</w:t>
-      </w:r>
-      <w:r>
-        <w:rPr>
-          <w:color w:val="FF0000"/>
-        </w:rPr>
-        <w:t>2003</w:t>
-      </w:r>
-      <w:r>
-        <w:rPr>
-          <w:color w:val="FF0000"/>
-        </w:rPr>
-        <w:t>).</w:t>
-      </w:r>
-      <w:proofErr w:type="gramEnd"/>
-    </w:p>
-    <w:p>
-      <w:pPr>
-        <w:jc w:val="both"/>
-        <w:rPr>
-          <w:color w:val="FF0000"/>
-        </w:rPr>
-      </w:pPr>
-    </w:p>
-    <w:p>
-      <w:pPr>
-        <w:jc w:val="both"/>
-        <w:rPr>
-          <w:color w:val="FF0000"/>
-        </w:rPr>
-      </w:pPr>
-      <w:r>
-        <w:rPr>
-          <w:color w:val="FF0000"/>
-        </w:rPr>
-        <w:t xml:space="preserve">This is an indication of phenotypic robustness, something that is to be expected </w:t>
-      </w:r>
-      <w:r>
-        <w:rPr>
-          <w:color w:val="FF0000"/>
-        </w:rPr>
-        <w:t>in complex traits. In terms of technical artifacts, we have been very careful in this regard. For example, we discarded any expression probes that mapped or partially mapped to multiple positions in the genome.</w:t>
-      </w:r>
-      <w:r>
-        <w:rPr>
-          <w:color w:val="FF0000"/>
-        </w:rPr>
-        <w:t xml:space="preserve"> This has been explained in more detail in the supplementary methods (lines 150-161).</w:t>
-      </w:r>
-      <w:r>
-        <w:rPr>
-          <w:color w:val="FF0000"/>
-        </w:rPr>
-        <w:t xml:space="preserve"> </w:t>
-      </w:r>
-      <w:r>
-        <w:rPr>
-          <w:color w:val="FF0000"/>
-        </w:rPr>
-        <w:t xml:space="preserve">In addition, if there were to be any study-specific technical artifacts then we would not expect them to be replicated, whereas our results clearly replicate in independent samples. We do not understand what kind of </w:t>
-      </w:r>
-      <w:r>
-        <w:rPr>
-          <w:color w:val="FF0000"/>
-        </w:rPr>
-        <w:t>technical artifacts</w:t>
-      </w:r>
-      <w:r>
-        <w:rPr>
-          <w:color w:val="FF0000"/>
-        </w:rPr>
-        <w:t xml:space="preserve"> might produce the replicable results we report</w:t>
-      </w:r>
-      <w:r>
-        <w:rPr>
-          <w:color w:val="FF0000"/>
-        </w:rPr>
-        <w:t>.</w:t>
-      </w:r>
-    </w:p>
-    <w:p>
-      <w:pPr>
-        <w:jc w:val="both"/>
-      </w:pPr>
-    </w:p>
-    <w:p>
-      <w:pPr>
-        <w:jc w:val="both"/>
-      </w:pPr>
-      <w:r>
-        <w:t xml:space="preserve">Bottom of page 5 and top of page 6, </w:t>
-      </w:r>
-      <w:proofErr w:type="spellStart"/>
-      <w:r>
-        <w:t>enrichement</w:t>
-      </w:r>
-      <w:proofErr w:type="spellEnd"/>
-      <w:r>
-        <w:t xml:space="preserve"> analyses are weakly informative at best. From weak enrichment of cis-acting SNPs </w:t>
-      </w:r>
-      <w:proofErr w:type="spellStart"/>
-      <w:r>
-        <w:t>vs</w:t>
-      </w:r>
-      <w:proofErr w:type="spellEnd"/>
-      <w:r>
-        <w:t xml:space="preserve"> trans-acting SNPs for transcriptionally active regions in </w:t>
-      </w:r>
-      <w:proofErr w:type="spellStart"/>
-      <w:r>
-        <w:t>haematopoietic</w:t>
-      </w:r>
-      <w:proofErr w:type="spellEnd"/>
-      <w:r>
-        <w:t xml:space="preserve"> cells it seems unreasonable to draw conclusions about their biological relevance.</w:t>
-      </w:r>
-    </w:p>
-    <w:p>
-      <w:pPr>
-        <w:jc w:val="both"/>
-      </w:pPr>
-    </w:p>
-    <w:p>
-      <w:pPr>
-        <w:jc w:val="both"/>
-        <w:rPr>
-          <w:color w:val="FF0000"/>
-        </w:rPr>
-      </w:pPr>
-      <w:r>
-        <w:rPr>
-          <w:color w:val="FF0000"/>
-        </w:rPr>
-        <w:t xml:space="preserve">We agree that caution is required </w:t>
-      </w:r>
-      <w:r>
-        <w:rPr>
-          <w:color w:val="FF0000"/>
-        </w:rPr>
-        <w:t>and</w:t>
-      </w:r>
-      <w:r>
-        <w:rPr>
-          <w:color w:val="FF0000"/>
-        </w:rPr>
-        <w:t xml:space="preserve"> accordingly we have</w:t>
-      </w:r>
-      <w:r>
-        <w:rPr>
-          <w:color w:val="FF0000"/>
-        </w:rPr>
-        <w:t xml:space="preserve"> </w:t>
-      </w:r>
-      <w:r>
-        <w:rPr>
-          <w:color w:val="FF0000"/>
-        </w:rPr>
-        <w:t>kept conclusions about this to a minimum</w:t>
-      </w:r>
-      <w:r>
-        <w:rPr>
-          <w:color w:val="FF0000"/>
-        </w:rPr>
-        <w:t xml:space="preserve">. </w:t>
-      </w:r>
       <w:r>
         <w:rPr>
           <w:color w:val="FF0000"/>
@@ -2921,7 +2934,13 @@
         <w:rPr>
           <w:color w:val="FF0000"/>
         </w:rPr>
-        <w:t xml:space="preserve"> (e.g. line 178)</w:t>
+        <w:t xml:space="preserve"> (e.g. line 182</w:t>
+      </w:r>
+      <w:r>
+        <w:rPr>
+          <w:color w:val="FF0000"/>
+        </w:rPr>
+        <w:t>)</w:t>
       </w:r>
       <w:r>
         <w:rPr>
@@ -5040,11 +5059,127 @@
       </w:rPr>
     </w:lvl>
   </w:abstractNum>
+  <w:abstractNum w:abstractNumId="2">
+    <w:nsid w:val="776B0E26"/>
+    <w:multiLevelType w:val="hybridMultilevel"/>
+    <w:tmpl w:val="10DC1BE2"/>
+    <w:lvl w:ilvl="0" w:tplc="04090001">
+      <w:start w:val="1"/>
+      <w:numFmt w:val="bullet"/>
+      <w:lvlText w:val=""/>
+      <w:lvlJc w:val="left"/>
+      <w:pPr>
+        <w:ind w:left="720" w:hanging="360"/>
+      </w:pPr>
+      <w:rPr>
+        <w:rFonts w:ascii="Symbol" w:hAnsi="Symbol" w:hint="default"/>
+      </w:rPr>
+    </w:lvl>
+    <w:lvl w:ilvl="1" w:tplc="04090003" w:tentative="1">
+      <w:start w:val="1"/>
+      <w:numFmt w:val="bullet"/>
+      <w:lvlText w:val="o"/>
+      <w:lvlJc w:val="left"/>
+      <w:pPr>
+        <w:ind w:left="1440" w:hanging="360"/>
+      </w:pPr>
+      <w:rPr>
+        <w:rFonts w:ascii="Courier New" w:hAnsi="Courier New" w:hint="default"/>
+      </w:rPr>
+    </w:lvl>
+    <w:lvl w:ilvl="2" w:tplc="04090005" w:tentative="1">
+      <w:start w:val="1"/>
+      <w:numFmt w:val="bullet"/>
+      <w:lvlText w:val=""/>
+      <w:lvlJc w:val="left"/>
+      <w:pPr>
+        <w:ind w:left="2160" w:hanging="360"/>
+      </w:pPr>
+      <w:rPr>
+        <w:rFonts w:ascii="Wingdings" w:hAnsi="Wingdings" w:hint="default"/>
+      </w:rPr>
+    </w:lvl>
+    <w:lvl w:ilvl="3" w:tplc="04090001" w:tentative="1">
+      <w:start w:val="1"/>
+      <w:numFmt w:val="bullet"/>
+      <w:lvlText w:val=""/>
+      <w:lvlJc w:val="left"/>
+      <w:pPr>
+        <w:ind w:left="2880" w:hanging="360"/>
+      </w:pPr>
+      <w:rPr>
+        <w:rFonts w:ascii="Symbol" w:hAnsi="Symbol" w:hint="default"/>
+      </w:rPr>
+    </w:lvl>
+    <w:lvl w:ilvl="4" w:tplc="04090003" w:tentative="1">
+      <w:start w:val="1"/>
+      <w:numFmt w:val="bullet"/>
+      <w:lvlText w:val="o"/>
+      <w:lvlJc w:val="left"/>
+      <w:pPr>
+        <w:ind w:left="3600" w:hanging="360"/>
+      </w:pPr>
+      <w:rPr>
+        <w:rFonts w:ascii="Courier New" w:hAnsi="Courier New" w:hint="default"/>
+      </w:rPr>
+    </w:lvl>
+    <w:lvl w:ilvl="5" w:tplc="04090005" w:tentative="1">
+      <w:start w:val="1"/>
+      <w:numFmt w:val="bullet"/>
+      <w:lvlText w:val=""/>
+      <w:lvlJc w:val="left"/>
+      <w:pPr>
+        <w:ind w:left="4320" w:hanging="360"/>
+      </w:pPr>
+      <w:rPr>
+        <w:rFonts w:ascii="Wingdings" w:hAnsi="Wingdings" w:hint="default"/>
+      </w:rPr>
+    </w:lvl>
+    <w:lvl w:ilvl="6" w:tplc="04090001" w:tentative="1">
+      <w:start w:val="1"/>
+      <w:numFmt w:val="bullet"/>
+      <w:lvlText w:val=""/>
+      <w:lvlJc w:val="left"/>
+      <w:pPr>
+        <w:ind w:left="5040" w:hanging="360"/>
+      </w:pPr>
+      <w:rPr>
+        <w:rFonts w:ascii="Symbol" w:hAnsi="Symbol" w:hint="default"/>
+      </w:rPr>
+    </w:lvl>
+    <w:lvl w:ilvl="7" w:tplc="04090003" w:tentative="1">
+      <w:start w:val="1"/>
+      <w:numFmt w:val="bullet"/>
+      <w:lvlText w:val="o"/>
+      <w:lvlJc w:val="left"/>
+      <w:pPr>
+        <w:ind w:left="5760" w:hanging="360"/>
+      </w:pPr>
+      <w:rPr>
+        <w:rFonts w:ascii="Courier New" w:hAnsi="Courier New" w:hint="default"/>
+      </w:rPr>
+    </w:lvl>
+    <w:lvl w:ilvl="8" w:tplc="04090005" w:tentative="1">
+      <w:start w:val="1"/>
+      <w:numFmt w:val="bullet"/>
+      <w:lvlText w:val=""/>
+      <w:lvlJc w:val="left"/>
+      <w:pPr>
+        <w:ind w:left="6480" w:hanging="360"/>
+      </w:pPr>
+      <w:rPr>
+        <w:rFonts w:ascii="Wingdings" w:hAnsi="Wingdings" w:hint="default"/>
+      </w:rPr>
+    </w:lvl>
+  </w:abstractNum>
   <w:num w:numId="1">
     <w:abstractNumId w:val="1"/>
   </w:num>
   <w:num w:numId="2">
     <w:abstractNumId w:val="0"/>
+  </w:num>
+  <w:num w:numId="3">
+    <w:abstractNumId w:val="2"/>
   </w:num>
 </w:numbering>
 </file>

</xml_diff>